<commit_message>
added report about Binary Search Tree
</commit_message>
<xml_diff>
--- a/Course 1/Semester 2/ООП/Лабораторная работа №12/Лабораторная работа №12.docx
+++ b/Course 1/Semester 2/ООП/Лабораторная работа №12/Лабораторная работа №12.docx
@@ -12,15 +12,7 @@
           <w:szCs w:val="28"/>
         </w:rPr>
       </w:pPr>
-      <w:r>
-        <w:rPr>
-          <w:rFonts w:hint="default" w:cs="Times New Roman"/>
-          <w:sz w:val="28"/>
-          <w:szCs w:val="28"/>
-          <w:lang w:val="en-US"/>
-        </w:rPr>
-        <w:t xml:space="preserve">lk </w:t>
-      </w:r>
+      <w:bookmarkStart w:id="0" w:name="_GoBack"/>
       <w:r>
         <w:rPr>
           <w:rFonts w:ascii="Times New Roman" w:hAnsi="Times New Roman" w:cs="Times New Roman"/>
@@ -2278,8 +2270,6 @@
           <w:lang w:val="ru-RU"/>
         </w:rPr>
       </w:pPr>
-      <w:bookmarkStart w:id="0" w:name="_GoBack"/>
-      <w:bookmarkEnd w:id="0"/>
       <w:r>
         <w:rPr>
           <w:rFonts w:hint="default" w:cs="Times New Roman"/>
@@ -6010,6 +6000,7 @@
         </w:rPr>
       </w:pPr>
     </w:p>
+    <w:bookmarkEnd w:id="0"/>
     <w:sectPr>
       <w:pgSz w:w="11906" w:h="16838"/>
       <w:pgMar w:top="1134" w:right="850" w:bottom="1134" w:left="1701" w:header="720" w:footer="720" w:gutter="0"/>

</xml_diff>